<commit_message>
SSIM Docs and Data Types Wip 2
</commit_message>
<xml_diff>
--- a/Docs/SSIM Case.docx
+++ b/Docs/SSIM Case.docx
@@ -70,8 +70,6 @@
       <w:r>
         <w:t>3</w:t>
       </w:r>
-      <w:bookmarkStart w:id="2" w:name="_GoBack"/>
-      <w:bookmarkEnd w:id="2"/>
       <w:r>
         <w:t xml:space="preserve"> </w:t>
       </w:r>
@@ -1856,11 +1854,11 @@
         <w:pStyle w:val="Heading1"/>
         <w:pageBreakBefore/>
       </w:pPr>
-      <w:bookmarkStart w:id="3" w:name="_Competition"/>
-      <w:bookmarkStart w:id="4" w:name="_Ref532130202"/>
-      <w:bookmarkStart w:id="5" w:name="_Toc532439204"/>
-      <w:bookmarkStart w:id="6" w:name="_Hlk497013750"/>
-      <w:bookmarkEnd w:id="3"/>
+      <w:bookmarkStart w:id="2" w:name="_Competition"/>
+      <w:bookmarkStart w:id="3" w:name="_Ref532130202"/>
+      <w:bookmarkStart w:id="4" w:name="_Toc532439204"/>
+      <w:bookmarkStart w:id="5" w:name="_Hlk497013750"/>
+      <w:bookmarkEnd w:id="2"/>
       <w:r>
         <w:lastRenderedPageBreak/>
         <w:t xml:space="preserve">The </w:t>
@@ -1871,8 +1869,8 @@
       <w:r>
         <w:t>tandardised Semantic Data Need</w:t>
       </w:r>
+      <w:bookmarkEnd w:id="3"/>
       <w:bookmarkEnd w:id="4"/>
-      <w:bookmarkEnd w:id="5"/>
     </w:p>
     <w:p>
       <w:r>
@@ -2445,28 +2443,28 @@
       <w:pPr>
         <w:pStyle w:val="Heading1"/>
       </w:pPr>
-      <w:bookmarkStart w:id="7" w:name="_Ref532300648"/>
-      <w:bookmarkStart w:id="8" w:name="_Toc532439205"/>
+      <w:bookmarkStart w:id="6" w:name="_Ref532300648"/>
+      <w:bookmarkStart w:id="7" w:name="_Toc532439205"/>
       <w:r>
         <w:t>Semantic Data Initiatives</w:t>
       </w:r>
+      <w:bookmarkEnd w:id="6"/>
       <w:bookmarkEnd w:id="7"/>
+      <w:r>
+        <w:t xml:space="preserve"> </w:t>
+      </w:r>
+    </w:p>
+    <w:p>
+      <w:pPr>
+        <w:pStyle w:val="Heading2"/>
+      </w:pPr>
+      <w:bookmarkStart w:id="8" w:name="_Ref532134224"/>
+      <w:bookmarkStart w:id="9" w:name="_Toc532439206"/>
+      <w:r>
+        <w:t>The Semantic Web</w:t>
+      </w:r>
       <w:bookmarkEnd w:id="8"/>
-      <w:r>
-        <w:t xml:space="preserve"> </w:t>
-      </w:r>
-    </w:p>
-    <w:p>
-      <w:pPr>
-        <w:pStyle w:val="Heading2"/>
-      </w:pPr>
-      <w:bookmarkStart w:id="9" w:name="_Ref532134224"/>
-      <w:bookmarkStart w:id="10" w:name="_Toc532439206"/>
-      <w:r>
-        <w:t>The Semantic Web</w:t>
-      </w:r>
       <w:bookmarkEnd w:id="9"/>
-      <w:bookmarkEnd w:id="10"/>
     </w:p>
     <w:p>
       <w:r>
@@ -2701,7 +2699,7 @@
         <w:t>”</w:t>
       </w:r>
     </w:p>
-    <w:bookmarkStart w:id="11" w:name="_Hlk532047507"/>
+    <w:bookmarkStart w:id="10" w:name="_Hlk532047507"/>
     <w:p>
       <w:pPr>
         <w:pStyle w:val="Normal3after"/>
@@ -2736,7 +2734,7 @@
         </w:rPr>
         <w:fldChar w:fldCharType="end"/>
       </w:r>
-      <w:bookmarkEnd w:id="11"/>
+      <w:bookmarkEnd w:id="10"/>
       <w:r>
         <w:t xml:space="preserve"> l</w:t>
       </w:r>
@@ -2797,7 +2795,7 @@
         <w:lastRenderedPageBreak/>
         <w:t xml:space="preserve">Perhaps in hindsight this article from </w:t>
       </w:r>
-      <w:bookmarkStart w:id="12" w:name="_Hlk532220847"/>
+      <w:bookmarkStart w:id="11" w:name="_Hlk532220847"/>
       <w:r>
         <w:t>2001</w:t>
       </w:r>
@@ -2820,7 +2818,7 @@
           <w:t>: Putting the torch to seven straw-men of the meta-utopia</w:t>
         </w:r>
       </w:hyperlink>
-      <w:bookmarkEnd w:id="12"/>
+      <w:bookmarkEnd w:id="11"/>
       <w:r>
         <w:t>, mentioned in the “</w:t>
       </w:r>
@@ -2938,8 +2936,8 @@
       <w:pPr>
         <w:pStyle w:val="Heading2"/>
       </w:pPr>
-      <w:bookmarkStart w:id="13" w:name="_Ref532220230"/>
-      <w:bookmarkStart w:id="14" w:name="_Toc532439207"/>
+      <w:bookmarkStart w:id="12" w:name="_Ref532220230"/>
+      <w:bookmarkStart w:id="13" w:name="_Toc532439207"/>
       <w:r>
         <w:t>Knowledge</w:t>
       </w:r>
@@ -2949,8 +2947,8 @@
       <w:r>
         <w:t xml:space="preserve"> and Public Datasets</w:t>
       </w:r>
+      <w:bookmarkEnd w:id="12"/>
       <w:bookmarkEnd w:id="13"/>
-      <w:bookmarkEnd w:id="14"/>
     </w:p>
     <w:p>
       <w:r>
@@ -3057,7 +3055,7 @@
       <w:r>
         <w:t xml:space="preserve">The </w:t>
       </w:r>
-      <w:bookmarkStart w:id="15" w:name="_Hlk532220355"/>
+      <w:bookmarkStart w:id="14" w:name="_Hlk532220355"/>
       <w:r>
         <w:rPr>
           <w:rStyle w:val="Hyperlink"/>
@@ -3090,95 +3088,95 @@
         </w:rPr>
         <w:fldChar w:fldCharType="end"/>
       </w:r>
+      <w:bookmarkEnd w:id="14"/>
+      <w:r>
+        <w:t xml:space="preserve"> page </w:t>
+      </w:r>
+      <w:r>
+        <w:t>describes the problem</w:t>
+      </w:r>
+      <w:r>
+        <w:t>s</w:t>
+      </w:r>
+      <w:r>
+        <w:t xml:space="preserve"> well:</w:t>
+      </w:r>
+    </w:p>
+    <w:p>
+      <w:pPr>
+        <w:ind w:left="284"/>
+      </w:pPr>
+      <w:r>
+        <w:t>Publicly available data from open sources (i.e. census.gov, NOAA, data.gov etc) are a vital resource for students and researchers in a variety of disciplines. Unfortunately, processing these datasets is often tedious and cumbersome. Organizations follow distinctive practices for codifying datasets. Combining data from different sources requires mapping common entities (city, county, etc) and resolving different types of keys/identifiers. This process is time consuming and can increase the likelihood for methodological errors.</w:t>
+      </w:r>
+    </w:p>
+    <w:p>
+      <w:pPr>
+        <w:ind w:left="284"/>
+      </w:pPr>
+      <w:proofErr w:type="spellStart"/>
+      <w:r>
+        <w:t>dataCommons</w:t>
+      </w:r>
+      <w:proofErr w:type="spellEnd"/>
+      <w:r>
+        <w:t xml:space="preserve"> attempts to synthesize a single Knowledge Graph from these different data sources. It links references to the same entities (such as cities, counties, organizations, etc.) across different datasets to nodes on the graph, so that users can access data about a particular entity aggregated from different sources. Like the Web, the </w:t>
+      </w:r>
+      <w:proofErr w:type="spellStart"/>
+      <w:r>
+        <w:t>dataCommons</w:t>
+      </w:r>
+      <w:proofErr w:type="spellEnd"/>
+      <w:r>
+        <w:t xml:space="preserve"> graph is open - any user can contribute datasets or build applications powered by the graph. In the long term, we hope the data contained within the </w:t>
+      </w:r>
+      <w:proofErr w:type="spellStart"/>
+      <w:r>
+        <w:t>dataCommons</w:t>
+      </w:r>
+      <w:proofErr w:type="spellEnd"/>
+      <w:r>
+        <w:t xml:space="preserve"> graph will be useful to students and researchers across different disciplines. Though we’ve already “jump-started” the graph with data from publicly available sources (Wikipedia, US Census, FBI, State election boards, etc), we encourage you to join and contribute.</w:t>
+      </w:r>
+    </w:p>
+    <w:p>
+      <w:r>
+        <w:t xml:space="preserve">Then there is </w:t>
+      </w:r>
+      <w:bookmarkStart w:id="15" w:name="_Hlk532220369"/>
+      <w:r>
+        <w:rPr>
+          <w:rStyle w:val="Hyperlink"/>
+        </w:rPr>
+        <w:fldChar w:fldCharType="begin"/>
+      </w:r>
+      <w:r>
+        <w:rPr>
+          <w:rStyle w:val="Hyperlink"/>
+        </w:rPr>
+        <w:instrText xml:space="preserve"> HYPERLINK "https://wiki.dbpedia.org/about" </w:instrText>
+      </w:r>
+      <w:r>
+        <w:rPr>
+          <w:rStyle w:val="Hyperlink"/>
+        </w:rPr>
+        <w:fldChar w:fldCharType="separate"/>
+      </w:r>
+      <w:proofErr w:type="spellStart"/>
+      <w:r>
+        <w:rPr>
+          <w:rStyle w:val="Hyperlink"/>
+        </w:rPr>
+        <w:t>DBpedia</w:t>
+      </w:r>
+      <w:proofErr w:type="spellEnd"/>
+      <w:r>
+        <w:rPr>
+          <w:rStyle w:val="Hyperlink"/>
+        </w:rPr>
+        <w:fldChar w:fldCharType="end"/>
+      </w:r>
       <w:bookmarkEnd w:id="15"/>
-      <w:r>
-        <w:t xml:space="preserve"> page </w:t>
-      </w:r>
-      <w:r>
-        <w:t>describes the problem</w:t>
-      </w:r>
-      <w:r>
-        <w:t>s</w:t>
-      </w:r>
-      <w:r>
-        <w:t xml:space="preserve"> well:</w:t>
-      </w:r>
-    </w:p>
-    <w:p>
-      <w:pPr>
-        <w:ind w:left="284"/>
-      </w:pPr>
-      <w:r>
-        <w:t>Publicly available data from open sources (i.e. census.gov, NOAA, data.gov etc) are a vital resource for students and researchers in a variety of disciplines. Unfortunately, processing these datasets is often tedious and cumbersome. Organizations follow distinctive practices for codifying datasets. Combining data from different sources requires mapping common entities (city, county, etc) and resolving different types of keys/identifiers. This process is time consuming and can increase the likelihood for methodological errors.</w:t>
-      </w:r>
-    </w:p>
-    <w:p>
-      <w:pPr>
-        <w:ind w:left="284"/>
-      </w:pPr>
-      <w:proofErr w:type="spellStart"/>
-      <w:r>
-        <w:t>dataCommons</w:t>
-      </w:r>
-      <w:proofErr w:type="spellEnd"/>
-      <w:r>
-        <w:t xml:space="preserve"> attempts to synthesize a single Knowledge Graph from these different data sources. It links references to the same entities (such as cities, counties, organizations, etc.) across different datasets to nodes on the graph, so that users can access data about a particular entity aggregated from different sources. Like the Web, the </w:t>
-      </w:r>
-      <w:proofErr w:type="spellStart"/>
-      <w:r>
-        <w:t>dataCommons</w:t>
-      </w:r>
-      <w:proofErr w:type="spellEnd"/>
-      <w:r>
-        <w:t xml:space="preserve"> graph is open - any user can contribute datasets or build applications powered by the graph. In the long term, we hope the data contained within the </w:t>
-      </w:r>
-      <w:proofErr w:type="spellStart"/>
-      <w:r>
-        <w:t>dataCommons</w:t>
-      </w:r>
-      <w:proofErr w:type="spellEnd"/>
-      <w:r>
-        <w:t xml:space="preserve"> graph will be useful to students and researchers across different disciplines. Though we’ve already “jump-started” the graph with data from publicly available sources (Wikipedia, US Census, FBI, State election boards, etc), we encourage you to join and contribute.</w:t>
-      </w:r>
-    </w:p>
-    <w:p>
-      <w:r>
-        <w:t xml:space="preserve">Then there is </w:t>
-      </w:r>
-      <w:bookmarkStart w:id="16" w:name="_Hlk532220369"/>
-      <w:r>
-        <w:rPr>
-          <w:rStyle w:val="Hyperlink"/>
-        </w:rPr>
-        <w:fldChar w:fldCharType="begin"/>
-      </w:r>
-      <w:r>
-        <w:rPr>
-          <w:rStyle w:val="Hyperlink"/>
-        </w:rPr>
-        <w:instrText xml:space="preserve"> HYPERLINK "https://wiki.dbpedia.org/about" </w:instrText>
-      </w:r>
-      <w:r>
-        <w:rPr>
-          <w:rStyle w:val="Hyperlink"/>
-        </w:rPr>
-        <w:fldChar w:fldCharType="separate"/>
-      </w:r>
-      <w:proofErr w:type="spellStart"/>
-      <w:r>
-        <w:rPr>
-          <w:rStyle w:val="Hyperlink"/>
-        </w:rPr>
-        <w:t>DBpedia</w:t>
-      </w:r>
-      <w:proofErr w:type="spellEnd"/>
-      <w:r>
-        <w:rPr>
-          <w:rStyle w:val="Hyperlink"/>
-        </w:rPr>
-        <w:fldChar w:fldCharType="end"/>
-      </w:r>
-      <w:bookmarkEnd w:id="16"/>
       <w:r>
         <w:t xml:space="preserve"> which “is a crowd-sourced community effort to extract structured content from the information created in various Wikimedia projects. This structured information resembles an open knowledge graph (OKG) which is available for everyone on the Web. A knowledge graph is a special kind of database which stores knowledge in a machine-readable form and provides a means for information to be collected, organised, shared, searched and utilised.”</w:t>
       </w:r>
@@ -3252,7 +3250,7 @@
       <w:r>
         <w:t xml:space="preserve">knowledge graph or knowledge graph like sources are </w:t>
       </w:r>
-      <w:bookmarkStart w:id="17" w:name="_Hlk532220401"/>
+      <w:bookmarkStart w:id="16" w:name="_Hlk532220401"/>
       <w:r>
         <w:rPr>
           <w:rStyle w:val="Hyperlink"/>
@@ -3285,7 +3283,7 @@
         </w:rPr>
         <w:fldChar w:fldCharType="end"/>
       </w:r>
-      <w:bookmarkEnd w:id="17"/>
+      <w:bookmarkEnd w:id="16"/>
       <w:r>
         <w:t xml:space="preserve"> (and at </w:t>
       </w:r>
@@ -3300,7 +3298,7 @@
       <w:r>
         <w:t xml:space="preserve">) </w:t>
       </w:r>
-      <w:bookmarkStart w:id="18" w:name="_Hlk532220415"/>
+      <w:bookmarkStart w:id="17" w:name="_Hlk532220415"/>
       <w:r>
         <w:t xml:space="preserve">plus the </w:t>
       </w:r>
@@ -3312,7 +3310,7 @@
           <w:t>AWS Public Dataset Program</w:t>
         </w:r>
       </w:hyperlink>
-      <w:bookmarkEnd w:id="18"/>
+      <w:bookmarkEnd w:id="17"/>
       <w:r>
         <w:t>.</w:t>
       </w:r>
@@ -3486,14 +3484,14 @@
       <w:pPr>
         <w:pStyle w:val="Heading2"/>
       </w:pPr>
-      <w:bookmarkStart w:id="19" w:name="_Toc532439208"/>
+      <w:bookmarkStart w:id="18" w:name="_Toc532439208"/>
       <w:r>
         <w:t xml:space="preserve">Other </w:t>
       </w:r>
       <w:r>
         <w:t>Ontology Efforts</w:t>
       </w:r>
-      <w:bookmarkEnd w:id="19"/>
+      <w:bookmarkEnd w:id="18"/>
     </w:p>
     <w:p>
       <w:r>
@@ -3619,11 +3617,11 @@
       <w:pPr>
         <w:pStyle w:val="Heading2"/>
       </w:pPr>
-      <w:bookmarkStart w:id="20" w:name="_Toc532439209"/>
+      <w:bookmarkStart w:id="19" w:name="_Toc532439209"/>
       <w:r>
         <w:t>Data Description Languages and Protocols</w:t>
       </w:r>
-      <w:bookmarkEnd w:id="20"/>
+      <w:bookmarkEnd w:id="19"/>
     </w:p>
     <w:p>
       <w:pPr>
@@ -3889,11 +3887,11 @@
       <w:r>
         <w:t xml:space="preserve"> “specifies the OASIS Universal Business Language (</w:t>
       </w:r>
-      <w:bookmarkStart w:id="21" w:name="UBL"/>
+      <w:bookmarkStart w:id="20" w:name="UBL"/>
       <w:r>
         <w:t>UBL</w:t>
       </w:r>
-      <w:bookmarkEnd w:id="21"/>
+      <w:bookmarkEnd w:id="20"/>
       <w:r>
         <w:t>), which defines a generic XML interchange format for business documents that can be restricted or extended to meet the requirements of particular industries.</w:t>
       </w:r>
@@ -3914,11 +3912,11 @@
       <w:r>
         <w:t xml:space="preserve"> or International Standard ISO/IEC 14662:2010 “describes, through two perspectives of business transactions, significant aspects relevant to the interoperability of information technology systems used by </w:t>
       </w:r>
-      <w:bookmarkStart w:id="22" w:name="Open_EDI"/>
+      <w:bookmarkStart w:id="21" w:name="Open_EDI"/>
       <w:r>
         <w:t>Open EDI</w:t>
       </w:r>
-      <w:bookmarkEnd w:id="22"/>
+      <w:bookmarkEnd w:id="21"/>
       <w:r>
         <w:t xml:space="preserve"> Parties engaging in Open-</w:t>
       </w:r>
@@ -4108,35 +4106,35 @@
       <w:r>
         <w:t xml:space="preserve">form parts of possible solutions or systems, but none of them provides a complete solution to the need for </w:t>
       </w:r>
-      <w:bookmarkStart w:id="23" w:name="_Hlk532180708"/>
+      <w:bookmarkStart w:id="22" w:name="_Hlk532180708"/>
       <w:r>
         <w:t>standardised semantic data</w:t>
       </w:r>
       <w:r>
         <w:t xml:space="preserve"> at scale</w:t>
       </w:r>
+      <w:bookmarkEnd w:id="22"/>
+      <w:r>
+        <w:t>.</w:t>
+      </w:r>
+    </w:p>
+    <w:p>
+      <w:pPr>
+        <w:pStyle w:val="Heading2"/>
+      </w:pPr>
+      <w:bookmarkStart w:id="23" w:name="_Toc532439210"/>
+      <w:r>
+        <w:t>XBRL (</w:t>
+      </w:r>
+      <w:proofErr w:type="spellStart"/>
+      <w:r>
+        <w:t>eXtensible</w:t>
+      </w:r>
+      <w:proofErr w:type="spellEnd"/>
+      <w:r>
+        <w:t xml:space="preserve"> Business Reporting Language)</w:t>
+      </w:r>
       <w:bookmarkEnd w:id="23"/>
-      <w:r>
-        <w:t>.</w:t>
-      </w:r>
-    </w:p>
-    <w:p>
-      <w:pPr>
-        <w:pStyle w:val="Heading2"/>
-      </w:pPr>
-      <w:bookmarkStart w:id="24" w:name="_Toc532439210"/>
-      <w:r>
-        <w:t>XBRL (</w:t>
-      </w:r>
-      <w:proofErr w:type="spellStart"/>
-      <w:r>
-        <w:t>eXtensible</w:t>
-      </w:r>
-      <w:proofErr w:type="spellEnd"/>
-      <w:r>
-        <w:t xml:space="preserve"> Business Reporting Language)</w:t>
-      </w:r>
-      <w:bookmarkEnd w:id="24"/>
     </w:p>
     <w:p>
       <w:pPr>
@@ -4694,7 +4692,7 @@
       <w:pPr>
         <w:pStyle w:val="Heading1"/>
       </w:pPr>
-      <w:bookmarkStart w:id="25" w:name="_Toc532439211"/>
+      <w:bookmarkStart w:id="24" w:name="_Toc532439211"/>
       <w:r>
         <w:t xml:space="preserve">The </w:t>
       </w:r>
@@ -4716,7 +4714,7 @@
       <w:r>
         <w:t>) Proposal</w:t>
       </w:r>
-      <w:bookmarkEnd w:id="25"/>
+      <w:bookmarkEnd w:id="24"/>
     </w:p>
     <w:p>
       <w:r>
@@ -4991,14 +4989,14 @@
       <w:r>
         <w:t>moderated folksonomy</w:t>
       </w:r>
-      <w:bookmarkStart w:id="26" w:name="_Ref530623108"/>
+      <w:bookmarkStart w:id="25" w:name="_Ref530623108"/>
       <w:r>
         <w:rPr>
           <w:rStyle w:val="FootnoteReference"/>
         </w:rPr>
         <w:footnoteReference w:id="9"/>
       </w:r>
-      <w:bookmarkEnd w:id="26"/>
+      <w:bookmarkEnd w:id="25"/>
       <w:r>
         <w:t xml:space="preserve"> process. They will provide the equivalent of many currently scattered non-integrated directories, knowledge graphs, and ontologies/taxonomies.</w:t>
       </w:r>
@@ -5019,272 +5017,272 @@
         <w:pStyle w:val="Heading1"/>
         <w:pageBreakBefore/>
       </w:pPr>
-      <w:bookmarkStart w:id="27" w:name="_Toc532439212"/>
+      <w:bookmarkStart w:id="26" w:name="_Toc532439212"/>
       <w:r>
         <w:lastRenderedPageBreak/>
         <w:t>SSIM Basics</w:t>
       </w:r>
+      <w:bookmarkEnd w:id="26"/>
+    </w:p>
+    <w:p>
+      <w:r>
+        <w:t xml:space="preserve">SSIM provides a precise and concise way to describe any item of data by means of a </w:t>
+      </w:r>
+      <w:r>
+        <w:t xml:space="preserve">single number called a </w:t>
+      </w:r>
+      <w:r>
+        <w:t xml:space="preserve">SSIM Id or SID. Even though the description of an </w:t>
+      </w:r>
+      <w:r>
+        <w:t>item in words might be lengthy e.g. “International Business Corporation incorporated in Saint Lucia, which is a member of the Organisation of Eastern Caribbean States, and a member of the Eastern Caribbean Currency Union”, the SID would be just 8 bytes long, the same length as a SID for “rent”.</w:t>
+      </w:r>
+    </w:p>
+    <w:p>
+      <w:r>
+        <w:t>Th</w:t>
+      </w:r>
+      <w:r>
+        <w:t>e</w:t>
+      </w:r>
+      <w:r>
+        <w:t xml:space="preserve"> avoidance of lengthy and variable length tags helps with blockchain and database efficiency.</w:t>
+      </w:r>
+    </w:p>
+    <w:p>
+      <w:r>
+        <w:t xml:space="preserve">The SID can be used in searches, and by apps to identify data </w:t>
+      </w:r>
+      <w:r>
+        <w:t xml:space="preserve">in a standard way, </w:t>
+      </w:r>
+      <w:r>
+        <w:t>semantically</w:t>
+      </w:r>
+      <w:r>
+        <w:t>, and accurately</w:t>
+      </w:r>
+      <w:r>
+        <w:t xml:space="preserve">. </w:t>
+      </w:r>
+    </w:p>
+    <w:p>
+      <w:r>
+        <w:t>The precise definition of the descriptions making up a SID improve reporting and search accuracy.</w:t>
+      </w:r>
+    </w:p>
+    <w:p>
+      <w:r>
+        <w:t>To achi</w:t>
+      </w:r>
+      <w:r>
+        <w:t>e</w:t>
+      </w:r>
+      <w:r>
+        <w:t>ve this</w:t>
+      </w:r>
+      <w:r>
+        <w:t>,</w:t>
+      </w:r>
+      <w:r>
+        <w:t xml:space="preserve"> </w:t>
+      </w:r>
+      <w:r>
+        <w:t xml:space="preserve">SSIM at its starting or basic level uses </w:t>
+      </w:r>
+      <w:r>
+        <w:t>four</w:t>
+      </w:r>
+      <w:r>
+        <w:t xml:space="preserve"> components:</w:t>
+      </w:r>
+    </w:p>
+    <w:p>
+      <w:pPr>
+        <w:pStyle w:val="ListB6after"/>
+      </w:pPr>
+      <w:r>
+        <w:t>Digit</w:t>
+      </w:r>
+      <w:r>
+        <w:t>al</w:t>
+      </w:r>
+      <w:r>
+        <w:t xml:space="preserve"> Id</w:t>
+      </w:r>
+      <w:r>
+        <w:t>s</w:t>
+      </w:r>
+      <w:r>
+        <w:t xml:space="preserve"> or </w:t>
+      </w:r>
+      <w:proofErr w:type="spellStart"/>
+      <w:r>
+        <w:t>DigId</w:t>
+      </w:r>
+      <w:r>
+        <w:t>s</w:t>
+      </w:r>
+      <w:proofErr w:type="spellEnd"/>
+      <w:r>
+        <w:t xml:space="preserve"> to identify </w:t>
+      </w:r>
+      <w:r>
+        <w:t xml:space="preserve">the </w:t>
+      </w:r>
+      <w:r>
+        <w:t>pe</w:t>
+      </w:r>
+      <w:r>
+        <w:t>rson</w:t>
+      </w:r>
+      <w:r>
+        <w:t>, entit</w:t>
+      </w:r>
+      <w:r>
+        <w:t>y</w:t>
+      </w:r>
+      <w:r>
+        <w:t>, app</w:t>
+      </w:r>
+      <w:r>
+        <w:t>/</w:t>
+      </w:r>
+      <w:r>
+        <w:t>d</w:t>
+      </w:r>
+      <w:r>
+        <w:t>app</w:t>
+      </w:r>
+      <w:r>
+        <w:t xml:space="preserve"> involved</w:t>
+      </w:r>
+    </w:p>
+    <w:p>
+      <w:pPr>
+        <w:pStyle w:val="ListB6after"/>
+      </w:pPr>
+      <w:r>
+        <w:t>A Data Type to define the structure or nature of the data being described</w:t>
+      </w:r>
+    </w:p>
+    <w:p>
+      <w:pPr>
+        <w:pStyle w:val="ListB6after"/>
+      </w:pPr>
+      <w:r>
+        <w:t>Directories</w:t>
+      </w:r>
+      <w:r>
+        <w:t xml:space="preserve"> of facts to be used to semantically describe </w:t>
+      </w:r>
+      <w:r>
+        <w:t>a</w:t>
+      </w:r>
+      <w:r>
+        <w:t xml:space="preserve"> </w:t>
+      </w:r>
+      <w:r>
+        <w:t>data</w:t>
+      </w:r>
+      <w:r>
+        <w:t xml:space="preserve"> item, with as many </w:t>
+      </w:r>
+      <w:r>
+        <w:t xml:space="preserve">facts </w:t>
+      </w:r>
+      <w:r>
+        <w:t xml:space="preserve">being used as is </w:t>
+      </w:r>
+      <w:r>
+        <w:t>needed</w:t>
+      </w:r>
+      <w:r>
+        <w:t xml:space="preserve"> to fully describe it</w:t>
+      </w:r>
+      <w:r>
+        <w:t xml:space="preserve">, in a process </w:t>
+      </w:r>
+      <w:proofErr w:type="gramStart"/>
+      <w:r>
+        <w:t>similar to</w:t>
+      </w:r>
+      <w:proofErr w:type="gramEnd"/>
+      <w:r>
+        <w:t xml:space="preserve"> tagging, in most cases done automatically by the app involved</w:t>
+      </w:r>
+    </w:p>
+    <w:p>
+      <w:pPr>
+        <w:pStyle w:val="ListB6after"/>
+      </w:pPr>
+      <w:r>
+        <w:t xml:space="preserve">The resulting </w:t>
+      </w:r>
+      <w:r>
+        <w:t xml:space="preserve">SSIM Id or SID </w:t>
+      </w:r>
+      <w:r>
+        <w:t xml:space="preserve">which </w:t>
+      </w:r>
+      <w:r>
+        <w:t>combine</w:t>
+      </w:r>
+      <w:r>
+        <w:t>s</w:t>
+      </w:r>
+      <w:r>
+        <w:t xml:space="preserve"> all </w:t>
+      </w:r>
+      <w:r>
+        <w:t>the above</w:t>
+      </w:r>
+      <w:r>
+        <w:t xml:space="preserve"> references into a single number</w:t>
+      </w:r>
+    </w:p>
+    <w:p>
+      <w:r>
+        <w:t xml:space="preserve">For business/financial applications SSIM goes further, but just this basic start is </w:t>
+      </w:r>
+      <w:proofErr w:type="gramStart"/>
+      <w:r>
+        <w:t>powerful in its own right</w:t>
+      </w:r>
+      <w:proofErr w:type="gramEnd"/>
+      <w:r>
+        <w:t>.</w:t>
+      </w:r>
+      <w:r>
+        <w:t xml:space="preserve"> SSIM at this level can be used independently of Pacio.</w:t>
+      </w:r>
+    </w:p>
+    <w:p>
+      <w:r>
+        <w:t xml:space="preserve">Descriptions of the </w:t>
+      </w:r>
+      <w:r>
+        <w:t>four</w:t>
+      </w:r>
+      <w:r>
+        <w:t xml:space="preserve"> components follow.</w:t>
+      </w:r>
+    </w:p>
+    <w:p>
+      <w:pPr>
+        <w:pStyle w:val="Heading2"/>
+      </w:pPr>
+      <w:bookmarkStart w:id="27" w:name="_Ref530799789"/>
+      <w:bookmarkStart w:id="28" w:name="_Toc532439213"/>
+      <w:r>
+        <w:t xml:space="preserve">Digital Id or </w:t>
+      </w:r>
+      <w:proofErr w:type="spellStart"/>
+      <w:r>
+        <w:t>DigId</w:t>
+      </w:r>
       <w:bookmarkEnd w:id="27"/>
-    </w:p>
-    <w:p>
-      <w:r>
-        <w:t xml:space="preserve">SSIM provides a precise and concise way to describe any item of data by means of a </w:t>
-      </w:r>
-      <w:r>
-        <w:t xml:space="preserve">single number called a </w:t>
-      </w:r>
-      <w:r>
-        <w:t xml:space="preserve">SSIM Id or SID. Even though the description of an </w:t>
-      </w:r>
-      <w:r>
-        <w:t>item in words might be lengthy e.g. “International Business Corporation incorporated in Saint Lucia, which is a member of the Organisation of Eastern Caribbean States, and a member of the Eastern Caribbean Currency Union”, the SID would be just 8 bytes long, the same length as a SID for “rent”.</w:t>
-      </w:r>
-    </w:p>
-    <w:p>
-      <w:r>
-        <w:t>Th</w:t>
-      </w:r>
-      <w:r>
-        <w:t>e</w:t>
-      </w:r>
-      <w:r>
-        <w:t xml:space="preserve"> avoidance of lengthy and variable length tags helps with blockchain and database efficiency.</w:t>
-      </w:r>
-    </w:p>
-    <w:p>
-      <w:r>
-        <w:t xml:space="preserve">The SID can be used in searches, and by apps to identify data </w:t>
-      </w:r>
-      <w:r>
-        <w:t xml:space="preserve">in a standard way, </w:t>
-      </w:r>
-      <w:r>
-        <w:t>semantically</w:t>
-      </w:r>
-      <w:r>
-        <w:t>, and accurately</w:t>
-      </w:r>
-      <w:r>
-        <w:t xml:space="preserve">. </w:t>
-      </w:r>
-    </w:p>
-    <w:p>
-      <w:r>
-        <w:t>The precise definition of the descriptions making up a SID improve reporting and search accuracy.</w:t>
-      </w:r>
-    </w:p>
-    <w:p>
-      <w:r>
-        <w:t>To achi</w:t>
-      </w:r>
-      <w:r>
-        <w:t>e</w:t>
-      </w:r>
-      <w:r>
-        <w:t>ve this</w:t>
-      </w:r>
-      <w:r>
-        <w:t>,</w:t>
-      </w:r>
-      <w:r>
-        <w:t xml:space="preserve"> </w:t>
-      </w:r>
-      <w:r>
-        <w:t xml:space="preserve">SSIM at its starting or basic level uses </w:t>
-      </w:r>
-      <w:r>
-        <w:t>four</w:t>
-      </w:r>
-      <w:r>
-        <w:t xml:space="preserve"> components:</w:t>
-      </w:r>
-    </w:p>
-    <w:p>
-      <w:pPr>
-        <w:pStyle w:val="ListB6after"/>
-      </w:pPr>
-      <w:r>
-        <w:t>Digit</w:t>
-      </w:r>
-      <w:r>
-        <w:t>al</w:t>
-      </w:r>
-      <w:r>
-        <w:t xml:space="preserve"> Id</w:t>
-      </w:r>
-      <w:r>
-        <w:t>s</w:t>
-      </w:r>
-      <w:r>
-        <w:t xml:space="preserve"> or </w:t>
-      </w:r>
-      <w:proofErr w:type="spellStart"/>
-      <w:r>
-        <w:t>DigId</w:t>
-      </w:r>
-      <w:r>
-        <w:t>s</w:t>
-      </w:r>
-      <w:proofErr w:type="spellEnd"/>
-      <w:r>
-        <w:t xml:space="preserve"> to identify </w:t>
-      </w:r>
-      <w:r>
-        <w:t xml:space="preserve">the </w:t>
-      </w:r>
-      <w:r>
-        <w:t>pe</w:t>
-      </w:r>
-      <w:r>
-        <w:t>rson</w:t>
-      </w:r>
-      <w:r>
-        <w:t>, entit</w:t>
-      </w:r>
-      <w:r>
-        <w:t>y</w:t>
-      </w:r>
-      <w:r>
-        <w:t>, app</w:t>
-      </w:r>
-      <w:r>
-        <w:t>/</w:t>
-      </w:r>
-      <w:r>
-        <w:t>d</w:t>
-      </w:r>
-      <w:r>
-        <w:t>app</w:t>
-      </w:r>
-      <w:r>
-        <w:t xml:space="preserve"> involved</w:t>
-      </w:r>
-    </w:p>
-    <w:p>
-      <w:pPr>
-        <w:pStyle w:val="ListB6after"/>
-      </w:pPr>
-      <w:r>
-        <w:t>A Data Type to define the structure or nature of the data being described</w:t>
-      </w:r>
-    </w:p>
-    <w:p>
-      <w:pPr>
-        <w:pStyle w:val="ListB6after"/>
-      </w:pPr>
-      <w:r>
-        <w:t>Directories</w:t>
-      </w:r>
-      <w:r>
-        <w:t xml:space="preserve"> of facts to be used to semantically describe </w:t>
-      </w:r>
-      <w:r>
-        <w:t>a</w:t>
-      </w:r>
-      <w:r>
-        <w:t xml:space="preserve"> </w:t>
-      </w:r>
-      <w:r>
-        <w:t>data</w:t>
-      </w:r>
-      <w:r>
-        <w:t xml:space="preserve"> item, with as many </w:t>
-      </w:r>
-      <w:r>
-        <w:t xml:space="preserve">facts </w:t>
-      </w:r>
-      <w:r>
-        <w:t xml:space="preserve">being used as is </w:t>
-      </w:r>
-      <w:r>
-        <w:t>needed</w:t>
-      </w:r>
-      <w:r>
-        <w:t xml:space="preserve"> to fully describe it</w:t>
-      </w:r>
-      <w:r>
-        <w:t xml:space="preserve">, in a process </w:t>
-      </w:r>
-      <w:proofErr w:type="gramStart"/>
-      <w:r>
-        <w:t>similar to</w:t>
-      </w:r>
-      <w:proofErr w:type="gramEnd"/>
-      <w:r>
-        <w:t xml:space="preserve"> tagging, in most cases done automatically by the app involved</w:t>
-      </w:r>
-    </w:p>
-    <w:p>
-      <w:pPr>
-        <w:pStyle w:val="ListB6after"/>
-      </w:pPr>
-      <w:r>
-        <w:t xml:space="preserve">The resulting </w:t>
-      </w:r>
-      <w:r>
-        <w:t xml:space="preserve">SSIM Id or SID </w:t>
-      </w:r>
-      <w:r>
-        <w:t xml:space="preserve">which </w:t>
-      </w:r>
-      <w:r>
-        <w:t>combine</w:t>
-      </w:r>
-      <w:r>
-        <w:t>s</w:t>
-      </w:r>
-      <w:r>
-        <w:t xml:space="preserve"> all </w:t>
-      </w:r>
-      <w:r>
-        <w:t>the above</w:t>
-      </w:r>
-      <w:r>
-        <w:t xml:space="preserve"> references into a single number</w:t>
-      </w:r>
-    </w:p>
-    <w:p>
-      <w:r>
-        <w:t xml:space="preserve">For business/financial applications SSIM goes further, but just this basic start is </w:t>
-      </w:r>
-      <w:proofErr w:type="gramStart"/>
-      <w:r>
-        <w:t>powerful in its own right</w:t>
-      </w:r>
-      <w:proofErr w:type="gramEnd"/>
-      <w:r>
-        <w:t>.</w:t>
-      </w:r>
-      <w:r>
-        <w:t xml:space="preserve"> SSIM at this level can be used independently of Pacio.</w:t>
-      </w:r>
-    </w:p>
-    <w:p>
-      <w:r>
-        <w:t xml:space="preserve">Descriptions of the </w:t>
-      </w:r>
-      <w:r>
-        <w:t>four</w:t>
-      </w:r>
-      <w:r>
-        <w:t xml:space="preserve"> components follow.</w:t>
-      </w:r>
-    </w:p>
-    <w:p>
-      <w:pPr>
-        <w:pStyle w:val="Heading2"/>
-      </w:pPr>
-      <w:bookmarkStart w:id="28" w:name="_Ref530799789"/>
-      <w:bookmarkStart w:id="29" w:name="_Toc532439213"/>
-      <w:r>
-        <w:t xml:space="preserve">Digital Id or </w:t>
-      </w:r>
-      <w:proofErr w:type="spellStart"/>
-      <w:r>
-        <w:t>DigId</w:t>
-      </w:r>
       <w:bookmarkEnd w:id="28"/>
-      <w:bookmarkEnd w:id="29"/>
       <w:proofErr w:type="spellEnd"/>
     </w:p>
     <w:p>
@@ -5675,13 +5673,13 @@
       <w:pPr>
         <w:pStyle w:val="Heading2"/>
       </w:pPr>
-      <w:bookmarkStart w:id="30" w:name="_Ref530798936"/>
-      <w:bookmarkStart w:id="31" w:name="_Toc532439214"/>
+      <w:bookmarkStart w:id="29" w:name="_Ref530798936"/>
+      <w:bookmarkStart w:id="30" w:name="_Toc532439214"/>
       <w:r>
         <w:t>Data Types Directory</w:t>
       </w:r>
+      <w:bookmarkEnd w:id="29"/>
       <w:bookmarkEnd w:id="30"/>
-      <w:bookmarkEnd w:id="31"/>
     </w:p>
     <w:p>
       <w:r>
@@ -5819,7 +5817,7 @@
       <w:pPr>
         <w:pStyle w:val="Normal3after"/>
       </w:pPr>
-      <w:bookmarkStart w:id="32" w:name="_Hlk531058235"/>
+      <w:bookmarkStart w:id="31" w:name="_Hlk531058235"/>
       <w:r>
         <w:t>A data type can be:</w:t>
       </w:r>
@@ -5908,7 +5906,7 @@
         <w:t xml:space="preserve"> reference etc as needed.</w:t>
       </w:r>
     </w:p>
-    <w:bookmarkEnd w:id="32"/>
+    <w:bookmarkEnd w:id="31"/>
     <w:p>
       <w:pPr>
         <w:pStyle w:val="ListBullet"/>
@@ -5948,11 +5946,11 @@
       <w:pPr>
         <w:pStyle w:val="Heading2"/>
       </w:pPr>
-      <w:bookmarkStart w:id="33" w:name="_Toc532439215"/>
+      <w:bookmarkStart w:id="32" w:name="_Toc532439215"/>
       <w:r>
         <w:t>Facts Directories</w:t>
       </w:r>
-      <w:bookmarkEnd w:id="33"/>
+      <w:bookmarkEnd w:id="32"/>
     </w:p>
     <w:p>
       <w:r>
@@ -6023,7 +6021,7 @@
       <w:pPr>
         <w:pStyle w:val="Normal6after"/>
       </w:pPr>
-      <w:bookmarkStart w:id="34" w:name="_Hlk532219697"/>
+      <w:bookmarkStart w:id="33" w:name="_Hlk532219697"/>
       <w:r>
         <w:t xml:space="preserve">These directories will include date/time ranges for the validity of a fact. This could be for </w:t>
       </w:r>
@@ -6045,7 +6043,7 @@
       <w:r>
         <w:t xml:space="preserve">Pacio will develop and maintain the facts directories as an open source service accessible to all, maintained via a moderated </w:t>
       </w:r>
-      <w:bookmarkEnd w:id="34"/>
+      <w:bookmarkEnd w:id="33"/>
       <w:r>
         <w:t>folksonomy</w:t>
       </w:r>
@@ -6174,8 +6172,8 @@
       </w:r>
     </w:p>
     <w:p>
-      <w:bookmarkStart w:id="35" w:name="_Hlk532221997"/>
-      <w:bookmarkStart w:id="36" w:name="_Hlk532221688"/>
+      <w:bookmarkStart w:id="34" w:name="_Hlk532221997"/>
+      <w:bookmarkStart w:id="35" w:name="_Hlk532221688"/>
       <w:r>
         <w:t xml:space="preserve">The facts directories </w:t>
       </w:r>
@@ -6193,13 +6191,13 @@
       <w:r>
         <w:t>so that apps may depend upon them.</w:t>
       </w:r>
+      <w:bookmarkEnd w:id="34"/>
+    </w:p>
+    <w:p>
+      <w:r>
+        <w:t>The facts directories will grow to become large, but in concept they will remain simple. They will be a major part of making SSIM easier to use and understand than other approaches which try to build relevant facts into domain specific ontologies or taxonomies.</w:t>
+      </w:r>
       <w:bookmarkEnd w:id="35"/>
-    </w:p>
-    <w:p>
-      <w:r>
-        <w:t>The facts directories will grow to become large, but in concept they will remain simple. They will be a major part of making SSIM easier to use and understand than other approaches which try to build relevant facts into domain specific ontologies or taxonomies.</w:t>
-      </w:r>
-      <w:bookmarkEnd w:id="36"/>
     </w:p>
     <w:p>
       <w:r>
@@ -7049,7 +7047,7 @@
       <w:pPr>
         <w:pStyle w:val="ListB6after"/>
       </w:pPr>
-      <w:bookmarkStart w:id="37" w:name="_Hlk532220285"/>
+      <w:bookmarkStart w:id="36" w:name="_Hlk532220285"/>
       <w:r>
         <w:t>Imported facts from know</w:t>
       </w:r>
@@ -7107,7 +7105,7 @@
         <w:t xml:space="preserve"> section</w:t>
       </w:r>
     </w:p>
-    <w:bookmarkEnd w:id="37"/>
+    <w:bookmarkEnd w:id="36"/>
     <w:p>
       <w:pPr>
         <w:pStyle w:val="ListBullet"/>
@@ -7138,11 +7136,11 @@
       <w:pPr>
         <w:pStyle w:val="Heading2"/>
       </w:pPr>
-      <w:bookmarkStart w:id="38" w:name="_Toc532439216"/>
+      <w:bookmarkStart w:id="37" w:name="_Toc532439216"/>
       <w:r>
         <w:t>SSIM Id or SID</w:t>
       </w:r>
-      <w:bookmarkEnd w:id="38"/>
+      <w:bookmarkEnd w:id="37"/>
     </w:p>
     <w:p>
       <w:pPr>
@@ -7237,13 +7235,13 @@
           <w:lang w:val="en-US"/>
         </w:rPr>
       </w:pPr>
-      <w:proofErr w:type="gramStart"/>
-      <w:r>
-        <w:t>64 bit</w:t>
-      </w:r>
-      <w:proofErr w:type="gramEnd"/>
-      <w:r>
-        <w:t xml:space="preserve"> SIDs allows for 2</w:t>
+      <w:r>
+        <w:t>64 bit SIDs allow</w:t>
+      </w:r>
+      <w:bookmarkStart w:id="38" w:name="_GoBack"/>
+      <w:bookmarkEnd w:id="38"/>
+      <w:r>
+        <w:t xml:space="preserve"> for 2</w:t>
       </w:r>
       <w:r>
         <w:rPr>
@@ -9102,7 +9100,7 @@
         <w:pStyle w:val="Heading1"/>
       </w:pPr>
       <w:bookmarkStart w:id="42" w:name="_Toc532439219"/>
-      <w:bookmarkEnd w:id="6"/>
+      <w:bookmarkEnd w:id="5"/>
       <w:r>
         <w:t>SSIM Advantages vs the Alternatives</w:t>
       </w:r>
@@ -16415,7 +16413,7 @@
 </file>
 
 <file path=customXml/itemProps2.xml><?xml version="1.0" encoding="utf-8"?>
-<ds:datastoreItem xmlns:ds="http://schemas.openxmlformats.org/officeDocument/2006/customXml" ds:itemID="{C589DC47-F37F-4E88-A95E-C36A468CCAA7}">
+<ds:datastoreItem xmlns:ds="http://schemas.openxmlformats.org/officeDocument/2006/customXml" ds:itemID="{372C2D75-26C2-4AD0-9A8D-9A77716784A2}">
   <ds:schemaRefs>
     <ds:schemaRef ds:uri="http://schemas.openxmlformats.org/officeDocument/2006/bibliography"/>
   </ds:schemaRefs>

</xml_diff>